<commit_message>
updated examples and README for crossref-ordered-list
</commit_message>
<xml_diff>
--- a/examples/test_document/test.docx
+++ b/examples/test_document/test.docx
@@ -4,7 +4,7 @@
   <w:body>
     <w:p>
       <w:pPr>
-        <w:pStyle w:val="Titolo1"/>
+        <w:pStyle w:val="Heading1"/>
       </w:pPr>
       <w:bookmarkStart w:id="20" w:name="sec:whereas"/>
       <w:r>
@@ -30,7 +30,7 @@
         <w:t xml:space="preserve"> </w:t>
       </w:r>
       <w:r>
-        <w:t xml:space="preserve">Lorem ipsum dolor sit amet, consectetur adipiscing elit, sed do eiusmod tempor incididunt ut labore et dolore magna aliqua. Ut enim ad minim veniam, quis nostrud exercitation ullamco laboris nisi ut aliquip ex ea commodo consequat. Duis aute irure dolor in reprehenderit in voluptate velit esse cillum dolore eu fugiat nulla pariatur. Excepteur sint occaecat cupidatat non proident, sunt in culpa qui officia deserunt mollit anim id est laborum.</w:t>
+        <w:t xml:space="preserve">Lorem ipsum dolor sit amet, consectetur adipiscing elit, sed do eiusmod tempor incididunt ut labore et dolore magna aliqua. Ut enim ad minim veniam, quis nostrud exercitation ullamco laboris nisi ut aliquip ex ea commodo consequat.</w:t>
       </w:r>
       <w:r>
         <w:t xml:space="preserve"> </w:t>
@@ -42,7 +42,7 @@
         <w:pStyle w:val="Customlist1"/>
       </w:pPr>
       <w:r>
-        <w:t xml:space="preserve">Lorem ipsum dolor sit amet, consectetur adipiscing elit, sed do eiusmod tempor incididunt ut labore et dolore magna aliqua. Ut enim ad minim veniam, quis nostrud exercitation ullamco laboris nisi ut aliquip ex ea commodo consequat. Duis aute irure dolor in reprehenderit in voluptate velit esse cillum dolore eu fugiat nulla pariatur. Excepteur sint occaecat cupidatat non proident, sunt in culpa qui officia deserunt mollit anim id est laborum.</w:t>
+        <w:t xml:space="preserve">Duis aute irure dolor in reprehenderit in voluptate velit esse cillum dolore eu fugiat nulla pariatur. Excepteur sint occaecat cupidatat non proident, sunt in culpa qui officia deserunt mollit anim id est laborum.</w:t>
       </w:r>
       <w:r>
         <w:t xml:space="preserve"> </w:t>
@@ -85,26 +85,32 @@
         <w:t xml:space="preserve">Duis aute irure dolor in reprehenderit in voluptate velit esse cillum dolore eu fugiat nulla pariatur.</w:t>
       </w:r>
     </w:p>
-    <w:bookmarkStart w:id="24" w:name="section"/>
+    <w:bookmarkStart w:id="24" w:name="sec:myothersec:a"/>
     <w:p>
       <w:pPr>
         <w:pStyle w:val="Customlist3start"/>
       </w:pPr>
       <w:r>
-        <w:t xml:space="preserve">1.1.2.1.	</w:t>
+        <w:rPr>
+          <w:i/>
+        </w:rPr>
+        <w:t xml:space="preserve">a.	</w:t>
       </w:r>
       <w:r>
         <w:t xml:space="preserve">Lorem ipsum dolor sit amet, consectetur adipiscing elit,</w:t>
       </w:r>
     </w:p>
     <w:bookmarkEnd w:id="24"/>
-    <w:bookmarkStart w:id="25" w:name="section-1"/>
+    <w:bookmarkStart w:id="25" w:name="sec:myothersec:b"/>
     <w:p>
       <w:pPr>
         <w:pStyle w:val="Customlist3start"/>
       </w:pPr>
       <w:r>
-        <w:t xml:space="preserve">1.1.2.2.	</w:t>
+        <w:rPr>
+          <w:i/>
+        </w:rPr>
+        <w:t xml:space="preserve">b.	</w:t>
       </w:r>
       <w:r>
         <w:t xml:space="preserve">sed do eiusmod tempor incididunt ut labore et dolore magna aliqua.</w:t>
@@ -116,7 +122,18 @@
         <w:pStyle w:val="Customlist3"/>
       </w:pPr>
       <w:r>
-        <w:t xml:space="preserve">Ut enim ad minim veniam, quis nostrud exercitation ullamco laboris nisi ut aliquip ex ea commodo consequat.Excepteur sint occaecat cupidatat non proident, sunt in culpa qui officia deserunt mollit anim id est laborum.</w:t>
+        <w:t xml:space="preserve">Ut enim ad minim veniam, quis nostrud exercitation ullamco laboris nisi ut aliquip ex ea commodo consequat.Excepteur sint occaecat cupidatat non proident, sunt in culpa qui officia deserunt mollit anim id est laborum (ref: sec. </w:t>
+      </w:r>
+      <w:hyperlink w:anchor="sec:myothersec:a">
+        <w:r>
+          <w:rPr>
+            <w:rStyle w:val="HyperLink"/>
+          </w:rPr>
+          <w:t xml:space="preserve">1.1.2.a</w:t>
+        </w:r>
+      </w:hyperlink>
+      <w:r>
+        <w:t xml:space="preserve">).</w:t>
       </w:r>
     </w:p>
     <w:bookmarkStart w:id="26" w:name="socrates-is-human"/>
@@ -137,7 +154,7 @@
         <w:t xml:space="preserve"> </w:t>
       </w:r>
       <w:r>
-        <w:t xml:space="preserve">Lorem ipsum dolor sit amet, consectetur adipiscing elit, sed do eiusmod tempor incididunt ut labore et dolore magna aliqua. Ut enim ad minim veniam, quis nostrud exercitation ullamco laboris nisi ut aliquip ex ea commodo consequat. Duis aute irure dolor in reprehenderit in voluptate velit esse cillum dolore eu fugiat nulla pariatur. Excepteur sint occaecat cupidatat non proident, sunt in culpa qui officia deserunt mollit anim id est laborum.</w:t>
+        <w:t xml:space="preserve">Lorem ipsum dolor sit amet, consectetur adipiscing elit, sed do eiusmod tempor incididunt ut labore et dolore magna aliqua.</w:t>
       </w:r>
     </w:p>
     <w:bookmarkEnd w:id="26"/>
@@ -159,26 +176,26 @@
         <w:t xml:space="preserve"> </w:t>
       </w:r>
       <w:r>
-        <w:t xml:space="preserve">Lorem ipsum dolor sit amet, consectetur adipiscing elit, sed do eiusmod tempor incididunt ut labore et dolore magna aliqua. Ut enim ad minim veniam, quis nostrud exercitation ullamco laboris nisi ut aliquip ex ea commodo consequat. Duis aute irure dolor in reprehenderit in voluptate velit esse cillum dolore eu fugiat nulla pariatur. Excepteur sint occaecat cupidatat non proident, sunt in culpa qui officia deserunt mollit anim id est laborum.</w:t>
+        <w:t xml:space="preserve">Ut enim ad minim veniam, quis nostrud exercitation ullamco laboris nisi ut aliquip ex ea commodo consequat.</w:t>
       </w:r>
     </w:p>
     <w:bookmarkEnd w:id="27"/>
-    <w:bookmarkStart w:id="28" w:name="section-2"/>
+    <w:bookmarkStart w:id="28" w:name="section"/>
     <w:p>
       <w:pPr>
-        <w:pStyle w:val="Customlist1start"/>
-      </w:pPr>
-      <w:r>
-        <w:t xml:space="preserve">1.4.	</w:t>
-      </w:r>
-      <w:r>
-        <w:t xml:space="preserve">Lorem ipsum dolor sit amet, consectetur adipiscing elit, sed do eiusmod tempor incididunt ut labore et dolore magna aliqua. Ut enim ad minim veniam, quis nostrud exercitation ullamco laboris nisi ut aliquip ex ea commodo consequat. Duis aute irure dolor in reprehenderit in voluptate velit esse cillum dolore eu fugiat nulla pariatur. Excepteur sint occaecat cupidatat non proident, sunt in culpa qui officia deserunt mollit anim id est laborum.</w:t>
+        <w:pStyle w:val="Customlist2start"/>
+      </w:pPr>
+      <w:r>
+        <w:t xml:space="preserve">1.3.1.	</w:t>
+      </w:r>
+      <w:r>
+        <w:t xml:space="preserve">Duis aute irure dolor in reprehenderit in voluptate velit esse cillum dolore eu fugiat nulla pariatur. Excepteur sint occaecat cupidatat non proident, sunt in culpa qui officia deserunt mollit anim id est laborum.</w:t>
       </w:r>
     </w:p>
     <w:bookmarkEnd w:id="28"/>
     <w:p>
       <w:pPr>
-        <w:pStyle w:val="Titolo1"/>
+        <w:pStyle w:val="Heading1"/>
       </w:pPr>
       <w:bookmarkStart w:id="29" w:name="definitions"/>
       <w:r>
@@ -204,7 +221,7 @@
         <w:t xml:space="preserve"> </w:t>
       </w:r>
       <w:r>
-        <w:t xml:space="preserve">Lorem ipsum dolor sit amet, consectetur adipiscing elit, sed do eiusmod tempor incididunt ut labore et dolore magna aliqua. Ut enim ad minim veniam, quis nostrud exercitation ullamco laboris nisi ut aliquip ex ea commodo consequat. Duis aute irure dolor in reprehenderit in voluptate velit esse cillum dolore eu fugiat nulla pariatur. Excepteur sint occaecat cupidatat non proident, sunt in culpa qui officia deserunt mollit anim id est laborum.</w:t>
+        <w:t xml:space="preserve">Lorem ipsum dolor sit amet, consectetur adipiscing elit, sed do eiusmod tempor incididunt ut labore et dolore magna aliqua.</w:t>
       </w:r>
     </w:p>
     <w:bookmarkEnd w:id="30"/>
@@ -226,7 +243,7 @@
         <w:t xml:space="preserve"> </w:t>
       </w:r>
       <w:r>
-        <w:t xml:space="preserve">Lorem ipsum dolor sit amet, consectetur adipiscing elit, sed do eiusmod tempor incididunt ut labore et dolore magna aliqua. Ut enim ad minim veniam, quis nostrud exercitation ullamco laboris nisi ut aliquip ex ea commodo consequat. Duis aute irure dolor in reprehenderit in voluptate velit esse cillum dolore eu fugiat nulla pariatur. Excepteur sint occaecat cupidatat non proident, sunt in culpa qui officia deserunt mollit anim id est laborum.</w:t>
+        <w:t xml:space="preserve">Ut enim ad minim veniam, quis nostrud exercitation ullamco laboris nisi ut aliquip ex ea commodo consequat.</w:t>
       </w:r>
     </w:p>
     <w:bookmarkEnd w:id="31"/>
@@ -248,7 +265,7 @@
         <w:t xml:space="preserve"> </w:t>
       </w:r>
       <w:r>
-        <w:t xml:space="preserve">Lorem ipsum dolor sit amet, consectetur adipiscing elit, sed do eiusmod tempor incididunt ut labore et dolore magna aliqua. Ut enim ad minim veniam, quis nostrud exercitation ullamco laboris nisi ut aliquip ex ea commodo consequat. Duis aute irure dolor in reprehenderit in voluptate velit esse cillum dolore eu fugiat nulla pariatur. Excepteur sint occaecat cupidatat non proident, sunt in culpa qui officia deserunt mollit anim id est laborum.</w:t>
+        <w:t xml:space="preserve">Excepteur sint occaecat cupidatat non proident, sunt in culpa qui officia deserunt mollit anim id est laborum.</w:t>
       </w:r>
     </w:p>
     <w:bookmarkEnd w:id="32"/>
@@ -496,11 +513,153 @@
       </w:pPr>
     </w:lvl>
   </w:abstractNum>
+  <w:abstractNum w:abstractNumId="99411">
+    <w:nsid w:val="ea454b4c"/>
+    <w:multiLevelType w:val="multilevel"/>
+    <w:lvl w:ilvl="0">
+      <w:start w:val="1"/>
+      <w:numFmt w:val="decimal"/>
+      <w:lvlText w:val="%1."/>
+      <w:lvlJc w:val="left"/>
+      <w:pPr>
+        <w:tabs>
+          <w:tab w:val="num" w:pos="0"/>
+        </w:tabs>
+        <w:ind w:left="480" w:hanging="480"/>
+      </w:pPr>
+    </w:lvl>
+    <w:lvl w:ilvl="1">
+      <w:start w:val="1"/>
+      <w:numFmt w:val="decimal"/>
+      <w:lvlText w:val="%2."/>
+      <w:lvlJc w:val="left"/>
+      <w:pPr>
+        <w:tabs>
+          <w:tab w:val="num" w:pos="720"/>
+        </w:tabs>
+        <w:ind w:left="1200" w:hanging="480"/>
+      </w:pPr>
+    </w:lvl>
+    <w:lvl w:ilvl="2">
+      <w:start w:val="1"/>
+      <w:numFmt w:val="decimal"/>
+      <w:lvlText w:val="%3."/>
+      <w:lvlJc w:val="left"/>
+      <w:pPr>
+        <w:tabs>
+          <w:tab w:val="num" w:pos="1440"/>
+        </w:tabs>
+        <w:ind w:left="1920" w:hanging="480"/>
+      </w:pPr>
+    </w:lvl>
+    <w:lvl w:ilvl="3">
+      <w:start w:val="1"/>
+      <w:numFmt w:val="decimal"/>
+      <w:lvlText w:val="%4."/>
+      <w:lvlJc w:val="left"/>
+      <w:pPr>
+        <w:tabs>
+          <w:tab w:val="num" w:pos="2160"/>
+        </w:tabs>
+        <w:ind w:left="2640" w:hanging="480"/>
+      </w:pPr>
+    </w:lvl>
+    <w:lvl w:ilvl="4">
+      <w:start w:val="1"/>
+      <w:numFmt w:val="decimal"/>
+      <w:lvlText w:val="%5."/>
+      <w:lvlJc w:val="left"/>
+      <w:pPr>
+        <w:tabs>
+          <w:tab w:val="num" w:pos="2880"/>
+        </w:tabs>
+        <w:ind w:left="3360" w:hanging="480"/>
+      </w:pPr>
+    </w:lvl>
+    <w:lvl w:ilvl="5">
+      <w:start w:val="1"/>
+      <w:numFmt w:val="decimal"/>
+      <w:lvlText w:val="%6."/>
+      <w:lvlJc w:val="left"/>
+      <w:pPr>
+        <w:tabs>
+          <w:tab w:val="num" w:pos="3600"/>
+        </w:tabs>
+        <w:ind w:left="4080" w:hanging="480"/>
+      </w:pPr>
+    </w:lvl>
+    <w:lvl w:ilvl="6">
+      <w:start w:val="1"/>
+      <w:numFmt w:val="decimal"/>
+      <w:lvlText w:val="%7."/>
+      <w:lvlJc w:val="left"/>
+      <w:pPr>
+        <w:tabs>
+          <w:tab w:val="num" w:pos="4320"/>
+        </w:tabs>
+        <w:ind w:left="4800" w:hanging="480"/>
+      </w:pPr>
+    </w:lvl>
+    <w:lvl w:ilvl="7">
+      <w:start w:val="1"/>
+      <w:numFmt w:val="decimal"/>
+      <w:lvlText w:val="%8."/>
+      <w:lvlJc w:val="left"/>
+      <w:pPr>
+        <w:tabs>
+          <w:tab w:val="num" w:pos="5040"/>
+        </w:tabs>
+        <w:ind w:left="5520" w:hanging="480"/>
+      </w:pPr>
+    </w:lvl>
+    <w:lvl w:ilvl="8">
+      <w:start w:val="1"/>
+      <w:numFmt w:val="decimal"/>
+      <w:lvlText w:val="%9."/>
+      <w:lvlJc w:val="left"/>
+      <w:pPr>
+        <w:tabs>
+          <w:tab w:val="num" w:pos="5760"/>
+        </w:tabs>
+        <w:ind w:left="6240" w:hanging="480"/>
+      </w:pPr>
+    </w:lvl>
+  </w:abstractNum>
   <w:num w:numId="1000">
     <w:abstractNumId w:val="990"/>
   </w:num>
   <w:num w:numId="1000">
     <w:abstractNumId w:val="990"/>
+  </w:num>
+  <w:num w:numId="1001">
+    <w:abstractNumId w:val="99411"/>
+    <w:lvlOverride w:ilvl="0">
+      <w:startOverride w:val="1"/>
+    </w:lvlOverride>
+    <w:lvlOverride w:ilvl="1">
+      <w:startOverride w:val="1"/>
+    </w:lvlOverride>
+    <w:lvlOverride w:ilvl="2">
+      <w:startOverride w:val="1"/>
+    </w:lvlOverride>
+    <w:lvlOverride w:ilvl="3">
+      <w:startOverride w:val="1"/>
+    </w:lvlOverride>
+    <w:lvlOverride w:ilvl="4">
+      <w:startOverride w:val="1"/>
+    </w:lvlOverride>
+    <w:lvlOverride w:ilvl="5">
+      <w:startOverride w:val="1"/>
+    </w:lvlOverride>
+    <w:lvlOverride w:ilvl="6">
+      <w:startOverride w:val="1"/>
+    </w:lvlOverride>
+    <w:lvlOverride w:ilvl="7">
+      <w:startOverride w:val="1"/>
+    </w:lvlOverride>
+    <w:lvlOverride w:ilvl="8">
+      <w:startOverride w:val="1"/>
+    </w:lvlOverride>
   </w:num>
 </w:numbering>
 </file>
@@ -538,7 +697,7 @@
       <w:lang w:val="en-US" w:eastAsia="en-US" w:bidi="ar-SA"/>
     </w:rPr>
   </w:style>
-  <w:style w:type="paragraph" w:styleId="Titolo1">
+  <w:style w:type="paragraph" w:styleId="Heading1">
     <w:name w:val="Heading 1"/>
     <w:basedOn w:val="Normal"/>
     <w:uiPriority w:val="9"/>
@@ -558,7 +717,7 @@
       <w:szCs w:val="32"/>
     </w:rPr>
   </w:style>
-  <w:style w:type="paragraph" w:styleId="Titolo2">
+  <w:style w:type="paragraph" w:styleId="Heading2">
     <w:name w:val="Heading 2"/>
     <w:basedOn w:val="Normal"/>
     <w:uiPriority w:val="9"/>
@@ -579,7 +738,7 @@
       <w:szCs w:val="32"/>
     </w:rPr>
   </w:style>
-  <w:style w:type="paragraph" w:styleId="Titolo3">
+  <w:style w:type="paragraph" w:styleId="Heading3">
     <w:name w:val="Heading 3"/>
     <w:basedOn w:val="Normal"/>
     <w:uiPriority w:val="9"/>
@@ -600,7 +759,7 @@
       <w:szCs w:val="28"/>
     </w:rPr>
   </w:style>
-  <w:style w:type="paragraph" w:styleId="Titolo4">
+  <w:style w:type="paragraph" w:styleId="Heading4">
     <w:name w:val="Heading 4"/>
     <w:basedOn w:val="Normal"/>
     <w:uiPriority w:val="9"/>
@@ -621,7 +780,7 @@
       <w:szCs w:val="24"/>
     </w:rPr>
   </w:style>
-  <w:style w:type="paragraph" w:styleId="Titolo5">
+  <w:style w:type="paragraph" w:styleId="Heading5">
     <w:name w:val="Heading 5"/>
     <w:basedOn w:val="Normal"/>
     <w:uiPriority w:val="9"/>
@@ -642,7 +801,7 @@
       <w:szCs w:val="24"/>
     </w:rPr>
   </w:style>
-  <w:style w:type="paragraph" w:styleId="Titolo6">
+  <w:style w:type="paragraph" w:styleId="Heading6">
     <w:name w:val="Heading 6"/>
     <w:basedOn w:val="Normal"/>
     <w:uiPriority w:val="9"/>
@@ -661,7 +820,7 @@
       <w:szCs w:val="24"/>
     </w:rPr>
   </w:style>
-  <w:style w:type="paragraph" w:styleId="Titolo7">
+  <w:style w:type="paragraph" w:styleId="Heading7">
     <w:name w:val="Heading 7"/>
     <w:basedOn w:val="Normal"/>
     <w:uiPriority w:val="9"/>
@@ -680,7 +839,7 @@
       <w:szCs w:val="24"/>
     </w:rPr>
   </w:style>
-  <w:style w:type="paragraph" w:styleId="Titolo8">
+  <w:style w:type="paragraph" w:styleId="Heading8">
     <w:name w:val="Heading 8"/>
     <w:basedOn w:val="Normal"/>
     <w:uiPriority w:val="9"/>
@@ -699,7 +858,7 @@
       <w:szCs w:val="24"/>
     </w:rPr>
   </w:style>
-  <w:style w:type="paragraph" w:styleId="Titolo9">
+  <w:style w:type="paragraph" w:styleId="Heading9">
     <w:name w:val="Heading 9"/>
     <w:basedOn w:val="Normal"/>
     <w:uiPriority w:val="9"/>
@@ -743,6 +902,7 @@
   </w:style>
   <w:style w:type="character" w:styleId="Richiamoallanotaapidipagina">
     <w:name w:val="Richiamo alla nota a piè di pagina"/>
+    <w:qFormat/>
     <w:rPr>
       <w:vertAlign w:val="superscript"/>
     </w:rPr>
@@ -755,9 +915,10 @@
       <w:vertAlign w:val="superscript"/>
     </w:rPr>
   </w:style>
-  <w:style w:type="character" w:styleId="CollegamentoInternet">
-    <w:name w:val="Collegamento Internet"/>
+  <w:style w:type="character" w:styleId="HyperLink">
+    <w:name w:val="HyperLink"/>
     <w:basedOn w:val="BodyTextChar"/>
+    <w:qFormat/>
     <w:rPr>
       <w:color w:val="4F81BD" w:themeColor="accent1"/>
     </w:rPr>
@@ -1014,10 +1175,38 @@
     <w:qFormat/>
     <w:rPr/>
   </w:style>
-  <w:style w:type="paragraph" w:styleId="Titolo">
-    <w:name w:val="Titolo"/>
-    <w:basedOn w:val="Normal"/>
-    <w:next w:val="Corpodeltesto"/>
+  <w:style w:type="character" w:styleId="ListLabel1">
+    <w:name w:val="ListLabel 1"/>
+    <w:qFormat/>
+    <w:rPr/>
+  </w:style>
+  <w:style w:type="character" w:styleId="ListLabel2">
+    <w:name w:val="ListLabel 2"/>
+    <w:qFormat/>
+    <w:rPr/>
+  </w:style>
+  <w:style w:type="character" w:styleId="ListLabel3">
+    <w:name w:val="ListLabel 3"/>
+    <w:qFormat/>
+    <w:rPr/>
+  </w:style>
+  <w:style w:type="character" w:styleId="InternetLink">
+    <w:name w:val="Internet Link"/>
+    <w:rPr>
+      <w:color w:val="000080"/>
+      <w:u w:val="single"/>
+      <w:lang w:val="zxx" w:eastAsia="zxx" w:bidi="zxx"/>
+    </w:rPr>
+  </w:style>
+  <w:style w:type="character" w:styleId="ListLabel4">
+    <w:name w:val="ListLabel 4"/>
+    <w:qFormat/>
+    <w:rPr/>
+  </w:style>
+  <w:style w:type="paragraph" w:styleId="Heading">
+    <w:name w:val="Heading"/>
+    <w:basedOn w:val="Normal"/>
+    <w:next w:val="TextBody"/>
     <w:qFormat/>
     <w:pPr>
       <w:keepNext w:val="true"/>
@@ -1029,7 +1218,7 @@
       <w:szCs w:val="28"/>
     </w:rPr>
   </w:style>
-  <w:style w:type="paragraph" w:styleId="Corpodeltesto">
+  <w:style w:type="paragraph" w:styleId="TextBody">
     <w:name w:val="Body Text"/>
     <w:basedOn w:val="Normal"/>
     <w:link w:val="BodyTextChar"/>
@@ -1042,15 +1231,15 @@
       <w:rFonts w:ascii="Times New Roman" w:hAnsi="Times New Roman"/>
     </w:rPr>
   </w:style>
-  <w:style w:type="paragraph" w:styleId="Elenco">
+  <w:style w:type="paragraph" w:styleId="List">
     <w:name w:val="List"/>
-    <w:basedOn w:val="Corpodeltesto"/>
+    <w:basedOn w:val="TextBody"/>
     <w:pPr/>
     <w:rPr>
       <w:rFonts w:cs="Lohit Devanagari"/>
     </w:rPr>
   </w:style>
-  <w:style w:type="paragraph" w:styleId="Didascalia">
+  <w:style w:type="paragraph" w:styleId="Caption">
     <w:name w:val="Caption"/>
     <w:basedOn w:val="Normal"/>
     <w:link w:val="BodyTextChar"/>
@@ -1060,6 +1249,31 @@
     </w:pPr>
     <w:rPr>
       <w:i/>
+    </w:rPr>
+  </w:style>
+  <w:style w:type="paragraph" w:styleId="Index">
+    <w:name w:val="Index"/>
+    <w:basedOn w:val="Normal"/>
+    <w:qFormat/>
+    <w:pPr>
+      <w:suppressLineNumbers/>
+    </w:pPr>
+    <w:rPr>
+      <w:rFonts w:cs="Lohit Devanagari"/>
+    </w:rPr>
+  </w:style>
+  <w:style w:type="paragraph" w:styleId="Titolo">
+    <w:name w:val="Titolo"/>
+    <w:basedOn w:val="Normal"/>
+    <w:qFormat/>
+    <w:pPr>
+      <w:keepNext w:val="true"/>
+      <w:spacing w:before="240" w:after="120"/>
+    </w:pPr>
+    <w:rPr>
+      <w:rFonts w:ascii="Liberation Sans" w:hAnsi="Liberation Sans" w:eastAsia="Noto Sans CJK SC Regular" w:cs="Lohit Devanagari"/>
+      <w:sz w:val="28"/>
+      <w:szCs w:val="28"/>
     </w:rPr>
   </w:style>
   <w:style w:type="paragraph" w:styleId="Indice">
@@ -1075,21 +1289,21 @@
   </w:style>
   <w:style w:type="paragraph" w:styleId="FirstParagraph" w:customStyle="1">
     <w:name w:val="First Paragraph"/>
-    <w:basedOn w:val="Corpodeltesto"/>
+    <w:basedOn w:val="TextBody"/>
     <w:qFormat/>
     <w:pPr/>
     <w:rPr/>
   </w:style>
   <w:style w:type="paragraph" w:styleId="Compact" w:customStyle="1">
     <w:name w:val="Compact"/>
-    <w:basedOn w:val="Corpodeltesto"/>
+    <w:basedOn w:val="TextBody"/>
     <w:qFormat/>
     <w:pPr>
       <w:spacing w:before="36" w:after="36"/>
     </w:pPr>
     <w:rPr/>
   </w:style>
-  <w:style w:type="paragraph" w:styleId="Titoloprincipale">
+  <w:style w:type="paragraph" w:styleId="Title">
     <w:name w:val="Title"/>
     <w:basedOn w:val="Normal"/>
     <w:qFormat/>
@@ -1108,9 +1322,9 @@
       <w:szCs w:val="36"/>
     </w:rPr>
   </w:style>
-  <w:style w:type="paragraph" w:styleId="Sottotitolo">
+  <w:style w:type="paragraph" w:styleId="Subtitle">
     <w:name w:val="Subtitle"/>
-    <w:basedOn w:val="Titoloprincipale"/>
+    <w:basedOn w:val="Title"/>
     <w:qFormat/>
     <w:pPr>
       <w:keepNext w:val="true"/>
@@ -1184,7 +1398,7 @@
   </w:style>
   <w:style w:type="paragraph" w:styleId="BlockText">
     <w:name w:val="Block Text"/>
-    <w:basedOn w:val="Corpodeltesto"/>
+    <w:basedOn w:val="TextBody"/>
     <w:uiPriority w:val="9"/>
     <w:unhideWhenUsed/>
     <w:qFormat/>
@@ -1199,7 +1413,7 @@
       <w:szCs w:val="20"/>
     </w:rPr>
   </w:style>
-  <w:style w:type="paragraph" w:styleId="Notaapidipagina">
+  <w:style w:type="paragraph" w:styleId="Footnote">
     <w:name w:val="Footnote Text"/>
     <w:basedOn w:val="Normal"/>
     <w:uiPriority w:val="9"/>
@@ -1230,7 +1444,7 @@
   </w:style>
   <w:style w:type="paragraph" w:styleId="TableCaption" w:customStyle="1">
     <w:name w:val="Table Caption"/>
-    <w:basedOn w:val="Didascalia"/>
+    <w:basedOn w:val="Caption"/>
     <w:qFormat/>
     <w:pPr>
       <w:keepNext w:val="true"/>
@@ -1239,7 +1453,7 @@
   </w:style>
   <w:style w:type="paragraph" w:styleId="ImageCaption" w:customStyle="1">
     <w:name w:val="Image Caption"/>
-    <w:basedOn w:val="Didascalia"/>
+    <w:basedOn w:val="Caption"/>
     <w:qFormat/>
     <w:pPr/>
     <w:rPr/>
@@ -1262,7 +1476,7 @@
   </w:style>
   <w:style w:type="paragraph" w:styleId="TOCHeading">
     <w:name w:val="TOC Heading"/>
-    <w:basedOn w:val="Titolo1"/>
+    <w:basedOn w:val="Heading1"/>
     <w:uiPriority w:val="39"/>
     <w:unhideWhenUsed/>
     <w:qFormat/>
@@ -1278,7 +1492,7 @@
   </w:style>
   <w:style w:type="paragraph" w:styleId="Customlist1" w:customStyle="1">
     <w:name w:val="Customlist 1"/>
-    <w:basedOn w:val="Corpodeltesto"/>
+    <w:basedOn w:val="TextBody"/>
     <w:qFormat/>
     <w:pPr>
       <w:tabs>
@@ -1290,7 +1504,7 @@
   </w:style>
   <w:style w:type="paragraph" w:styleId="Customlist1start" w:customStyle="1">
     <w:name w:val="Customlist 1 start"/>
-    <w:basedOn w:val="Corpodeltesto"/>
+    <w:basedOn w:val="TextBody"/>
     <w:qFormat/>
     <w:pPr>
       <w:tabs>
@@ -1302,7 +1516,7 @@
   </w:style>
   <w:style w:type="paragraph" w:styleId="Customlist2" w:customStyle="1">
     <w:name w:val="Customlist 2"/>
-    <w:basedOn w:val="Corpodeltesto"/>
+    <w:basedOn w:val="TextBody"/>
     <w:qFormat/>
     <w:pPr>
       <w:tabs>
@@ -1314,7 +1528,7 @@
   </w:style>
   <w:style w:type="paragraph" w:styleId="Customlist2start" w:customStyle="1">
     <w:name w:val="Customlist 2 start"/>
-    <w:basedOn w:val="Corpodeltesto"/>
+    <w:basedOn w:val="TextBody"/>
     <w:qFormat/>
     <w:pPr>
       <w:tabs>
@@ -1326,25 +1540,25 @@
   </w:style>
   <w:style w:type="paragraph" w:styleId="Customlist3" w:customStyle="1">
     <w:name w:val="Customlist 3"/>
-    <w:basedOn w:val="Corpodeltesto"/>
+    <w:basedOn w:val="TextBody"/>
     <w:qFormat/>
     <w:pPr>
       <w:tabs>
         <w:tab w:val="left" w:pos="850" w:leader="none"/>
       </w:tabs>
-      <w:ind w:left="2551" w:right="0" w:hanging="0"/>
+      <w:ind w:left="1984" w:right="0" w:hanging="0"/>
     </w:pPr>
     <w:rPr/>
   </w:style>
   <w:style w:type="paragraph" w:styleId="Customlist3start" w:customStyle="1">
     <w:name w:val="Customlist 3 start"/>
-    <w:basedOn w:val="Corpodeltesto"/>
+    <w:basedOn w:val="TextBody"/>
     <w:qFormat/>
     <w:pPr>
       <w:tabs>
         <w:tab w:val="left" w:pos="850" w:leader="none"/>
       </w:tabs>
-      <w:ind w:left="2551" w:right="0" w:hanging="850"/>
+      <w:ind w:left="1984" w:right="0" w:hanging="283"/>
     </w:pPr>
     <w:rPr/>
   </w:style>
@@ -1371,6 +1585,11 @@
         <w:right w:w="108" w:type="dxa"/>
       </w:tblCellMar>
     </w:tblPr>
+  </w:style>
+  <w:style w:type="paragraph" w:customStyle="1" w:styleId="Customlist2list">
+    <w:name w:val="Customlist 2 list"/>
+    <w:basedOn w:val="BodyText"/>
+    <w:qFormat/>
   </w:style>
 </w:styles>
 </file>

</xml_diff>

<commit_message>
updated example document for custom identifiers in ordered lists
</commit_message>
<xml_diff>
--- a/examples/test_document/test.docx
+++ b/examples/test_document/test.docx
@@ -4,7 +4,7 @@
   <w:body>
     <w:p>
       <w:pPr>
-        <w:pStyle w:val="Heading1"/>
+        <w:pStyle w:val="Titolo1"/>
       </w:pPr>
       <w:bookmarkStart w:id="20" w:name="sec:whereas"/>
       <w:r>
@@ -30,7 +30,7 @@
         <w:t xml:space="preserve"> </w:t>
       </w:r>
       <w:r>
-        <w:t xml:space="preserve">Lorem ipsum dolor sit amet, consectetur adipiscing elit, sed do eiusmod tempor incididunt ut labore et dolore magna aliqua. Ut enim ad minim veniam, quis nostrud exercitation ullamco laboris nisi ut aliquip ex ea commodo consequat.</w:t>
+        <w:t xml:space="preserve">Lorem ipsum dolor sit amet, consectetur adipiscing elit, sed do eiusmod tempor incididunt ut labore et dolore magna aliqua.</w:t>
       </w:r>
       <w:r>
         <w:t xml:space="preserve"> </w:t>
@@ -51,7 +51,7 @@
         <w:t xml:space="preserve"> </w:t>
       </w:r>
     </w:p>
-    <w:bookmarkStart w:id="22" w:name="sec:mysec"/>
+    <w:bookmarkStart w:id="22" w:name="sec:my_sec"/>
     <w:p>
       <w:pPr>
         <w:pStyle w:val="Customlist2start"/>
@@ -64,7 +64,7 @@
       </w:r>
     </w:p>
     <w:bookmarkEnd w:id="22"/>
-    <w:bookmarkStart w:id="23" w:name="sec:myothersec"/>
+    <w:bookmarkStart w:id="23" w:name="sec:my_other_sec"/>
     <w:p>
       <w:pPr>
         <w:pStyle w:val="Customlist2start"/>
@@ -85,7 +85,7 @@
         <w:t xml:space="preserve">Duis aute irure dolor in reprehenderit in voluptate velit esse cillum dolore eu fugiat nulla pariatur.</w:t>
       </w:r>
     </w:p>
-    <w:bookmarkStart w:id="24" w:name="sec:myothersec:a"/>
+    <w:bookmarkStart w:id="24" w:name="sec:my_custom_subsec"/>
     <w:p>
       <w:pPr>
         <w:pStyle w:val="Customlist3start"/>
@@ -101,7 +101,7 @@
       </w:r>
     </w:p>
     <w:bookmarkEnd w:id="24"/>
-    <w:bookmarkStart w:id="25" w:name="sec:myothersec:b"/>
+    <w:bookmarkStart w:id="25" w:name="sec:my_other_sec:b"/>
     <w:p>
       <w:pPr>
         <w:pStyle w:val="Customlist3start"/>
@@ -122,9 +122,20 @@
         <w:pStyle w:val="Customlist3"/>
       </w:pPr>
       <w:r>
-        <w:t xml:space="preserve">Ut enim ad minim veniam, quis nostrud exercitation ullamco laboris nisi ut aliquip ex ea commodo consequat.Excepteur sint occaecat cupidatat non proident, sunt in culpa qui officia deserunt mollit anim id est laborum (ref: sec. </w:t>
-      </w:r>
-      <w:hyperlink w:anchor="sec:myothersec:a">
+        <w:t xml:space="preserve">Ut enim ad minim veniam, quis nostrud exercitation ullamco laboris nisi ut aliquip ex ea commodo consequat (cross-references: sec. </w:t>
+      </w:r>
+      <w:hyperlink w:anchor="sec:my_sec">
+        <w:r>
+          <w:rPr>
+            <w:rStyle w:val="HyperLink"/>
+          </w:rPr>
+          <w:t xml:space="preserve">1.1.1</w:t>
+        </w:r>
+      </w:hyperlink>
+      <w:r>
+        <w:t xml:space="preserve">, sec. </w:t>
+      </w:r>
+      <w:hyperlink w:anchor="sec:my_custom_subsec">
         <w:r>
           <w:rPr>
             <w:rStyle w:val="HyperLink"/>
@@ -133,6 +144,20 @@
         </w:r>
       </w:hyperlink>
       <w:r>
+        <w:t xml:space="preserve"> </w:t>
+      </w:r>
+      <w:r>
+        <w:t xml:space="preserve">and sec. </w:t>
+      </w:r>
+      <w:hyperlink w:anchor="sec:my_other_sec:b">
+        <w:r>
+          <w:rPr>
+            <w:rStyle w:val="HyperLink"/>
+          </w:rPr>
+          <w:t xml:space="preserve">1.1.2.b</w:t>
+        </w:r>
+      </w:hyperlink>
+      <w:r>
         <w:t xml:space="preserve">).</w:t>
       </w:r>
     </w:p>
@@ -189,13 +214,13 @@
         <w:t xml:space="preserve">1.3.1.	</w:t>
       </w:r>
       <w:r>
-        <w:t xml:space="preserve">Duis aute irure dolor in reprehenderit in voluptate velit esse cillum dolore eu fugiat nulla pariatur. Excepteur sint occaecat cupidatat non proident, sunt in culpa qui officia deserunt mollit anim id est laborum.</w:t>
+        <w:t xml:space="preserve">Duis aute irure dolor in reprehenderit in voluptate velit esse cillum dolore eu fugiat nulla pariatur.</w:t>
       </w:r>
     </w:p>
     <w:bookmarkEnd w:id="28"/>
     <w:p>
       <w:pPr>
-        <w:pStyle w:val="Heading1"/>
+        <w:pStyle w:val="Titolo1"/>
       </w:pPr>
       <w:bookmarkStart w:id="29" w:name="definitions"/>
       <w:r>
@@ -697,7 +722,7 @@
       <w:lang w:val="en-US" w:eastAsia="en-US" w:bidi="ar-SA"/>
     </w:rPr>
   </w:style>
-  <w:style w:type="paragraph" w:styleId="Heading1">
+  <w:style w:type="paragraph" w:styleId="Titolo1">
     <w:name w:val="Heading 1"/>
     <w:basedOn w:val="Normal"/>
     <w:uiPriority w:val="9"/>
@@ -705,6 +730,9 @@
     <w:pPr>
       <w:keepNext w:val="true"/>
       <w:keepLines/>
+      <w:tabs>
+        <w:tab w:val="left" w:pos="850" w:leader="none"/>
+      </w:tabs>
       <w:spacing w:before="480" w:after="0"/>
       <w:outlineLvl w:val="0"/>
     </w:pPr>
@@ -717,7 +745,7 @@
       <w:szCs w:val="32"/>
     </w:rPr>
   </w:style>
-  <w:style w:type="paragraph" w:styleId="Heading2">
+  <w:style w:type="paragraph" w:styleId="Titolo2">
     <w:name w:val="Heading 2"/>
     <w:basedOn w:val="Normal"/>
     <w:uiPriority w:val="9"/>
@@ -738,7 +766,7 @@
       <w:szCs w:val="32"/>
     </w:rPr>
   </w:style>
-  <w:style w:type="paragraph" w:styleId="Heading3">
+  <w:style w:type="paragraph" w:styleId="Titolo3">
     <w:name w:val="Heading 3"/>
     <w:basedOn w:val="Normal"/>
     <w:uiPriority w:val="9"/>
@@ -759,7 +787,7 @@
       <w:szCs w:val="28"/>
     </w:rPr>
   </w:style>
-  <w:style w:type="paragraph" w:styleId="Heading4">
+  <w:style w:type="paragraph" w:styleId="Titolo4">
     <w:name w:val="Heading 4"/>
     <w:basedOn w:val="Normal"/>
     <w:uiPriority w:val="9"/>
@@ -780,7 +808,7 @@
       <w:szCs w:val="24"/>
     </w:rPr>
   </w:style>
-  <w:style w:type="paragraph" w:styleId="Heading5">
+  <w:style w:type="paragraph" w:styleId="Titolo5">
     <w:name w:val="Heading 5"/>
     <w:basedOn w:val="Normal"/>
     <w:uiPriority w:val="9"/>
@@ -801,7 +829,7 @@
       <w:szCs w:val="24"/>
     </w:rPr>
   </w:style>
-  <w:style w:type="paragraph" w:styleId="Heading6">
+  <w:style w:type="paragraph" w:styleId="Titolo6">
     <w:name w:val="Heading 6"/>
     <w:basedOn w:val="Normal"/>
     <w:uiPriority w:val="9"/>
@@ -820,7 +848,7 @@
       <w:szCs w:val="24"/>
     </w:rPr>
   </w:style>
-  <w:style w:type="paragraph" w:styleId="Heading7">
+  <w:style w:type="paragraph" w:styleId="Titolo7">
     <w:name w:val="Heading 7"/>
     <w:basedOn w:val="Normal"/>
     <w:uiPriority w:val="9"/>
@@ -839,7 +867,7 @@
       <w:szCs w:val="24"/>
     </w:rPr>
   </w:style>
-  <w:style w:type="paragraph" w:styleId="Heading8">
+  <w:style w:type="paragraph" w:styleId="Titolo8">
     <w:name w:val="Heading 8"/>
     <w:basedOn w:val="Normal"/>
     <w:uiPriority w:val="9"/>
@@ -858,7 +886,7 @@
       <w:szCs w:val="24"/>
     </w:rPr>
   </w:style>
-  <w:style w:type="paragraph" w:styleId="Heading9">
+  <w:style w:type="paragraph" w:styleId="Titolo9">
     <w:name w:val="Heading 9"/>
     <w:basedOn w:val="Normal"/>
     <w:uiPriority w:val="9"/>
@@ -1192,6 +1220,7 @@
   </w:style>
   <w:style w:type="character" w:styleId="InternetLink">
     <w:name w:val="Internet Link"/>
+    <w:qFormat/>
     <w:rPr>
       <w:color w:val="000080"/>
       <w:u w:val="single"/>
@@ -1203,10 +1232,28 @@
     <w:qFormat/>
     <w:rPr/>
   </w:style>
-  <w:style w:type="paragraph" w:styleId="Heading">
-    <w:name w:val="Heading"/>
-    <w:basedOn w:val="Normal"/>
-    <w:next w:val="TextBody"/>
+  <w:style w:type="character" w:styleId="ListLabel5">
+    <w:name w:val="ListLabel 5"/>
+    <w:qFormat/>
+    <w:rPr/>
+  </w:style>
+  <w:style w:type="character" w:styleId="CollegamentoInternet">
+    <w:name w:val="Collegamento Internet"/>
+    <w:rPr>
+      <w:color w:val="000080"/>
+      <w:u w:val="single"/>
+      <w:lang w:val="zxx" w:eastAsia="zxx" w:bidi="zxx"/>
+    </w:rPr>
+  </w:style>
+  <w:style w:type="character" w:styleId="ListLabel6">
+    <w:name w:val="ListLabel 6"/>
+    <w:qFormat/>
+    <w:rPr/>
+  </w:style>
+  <w:style w:type="paragraph" w:styleId="Titolo">
+    <w:name w:val="Titolo"/>
+    <w:basedOn w:val="Normal"/>
+    <w:next w:val="Corpodeltesto"/>
     <w:qFormat/>
     <w:pPr>
       <w:keepNext w:val="true"/>
@@ -1218,7 +1265,7 @@
       <w:szCs w:val="28"/>
     </w:rPr>
   </w:style>
-  <w:style w:type="paragraph" w:styleId="TextBody">
+  <w:style w:type="paragraph" w:styleId="Corpodeltesto">
     <w:name w:val="Body Text"/>
     <w:basedOn w:val="Normal"/>
     <w:link w:val="BodyTextChar"/>
@@ -1231,15 +1278,15 @@
       <w:rFonts w:ascii="Times New Roman" w:hAnsi="Times New Roman"/>
     </w:rPr>
   </w:style>
-  <w:style w:type="paragraph" w:styleId="List">
+  <w:style w:type="paragraph" w:styleId="Elenco">
     <w:name w:val="List"/>
-    <w:basedOn w:val="TextBody"/>
+    <w:basedOn w:val="Corpodeltesto"/>
     <w:pPr/>
     <w:rPr>
       <w:rFonts w:cs="Lohit Devanagari"/>
     </w:rPr>
   </w:style>
-  <w:style w:type="paragraph" w:styleId="Caption">
+  <w:style w:type="paragraph" w:styleId="Didascalia">
     <w:name w:val="Caption"/>
     <w:basedOn w:val="Normal"/>
     <w:link w:val="BodyTextChar"/>
@@ -1249,31 +1296,6 @@
     </w:pPr>
     <w:rPr>
       <w:i/>
-    </w:rPr>
-  </w:style>
-  <w:style w:type="paragraph" w:styleId="Index">
-    <w:name w:val="Index"/>
-    <w:basedOn w:val="Normal"/>
-    <w:qFormat/>
-    <w:pPr>
-      <w:suppressLineNumbers/>
-    </w:pPr>
-    <w:rPr>
-      <w:rFonts w:cs="Lohit Devanagari"/>
-    </w:rPr>
-  </w:style>
-  <w:style w:type="paragraph" w:styleId="Titolo">
-    <w:name w:val="Titolo"/>
-    <w:basedOn w:val="Normal"/>
-    <w:qFormat/>
-    <w:pPr>
-      <w:keepNext w:val="true"/>
-      <w:spacing w:before="240" w:after="120"/>
-    </w:pPr>
-    <w:rPr>
-      <w:rFonts w:ascii="Liberation Sans" w:hAnsi="Liberation Sans" w:eastAsia="Noto Sans CJK SC Regular" w:cs="Lohit Devanagari"/>
-      <w:sz w:val="28"/>
-      <w:szCs w:val="28"/>
     </w:rPr>
   </w:style>
   <w:style w:type="paragraph" w:styleId="Indice">
@@ -1289,21 +1311,21 @@
   </w:style>
   <w:style w:type="paragraph" w:styleId="FirstParagraph" w:customStyle="1">
     <w:name w:val="First Paragraph"/>
-    <w:basedOn w:val="TextBody"/>
+    <w:basedOn w:val="Corpodeltesto"/>
     <w:qFormat/>
     <w:pPr/>
     <w:rPr/>
   </w:style>
   <w:style w:type="paragraph" w:styleId="Compact" w:customStyle="1">
     <w:name w:val="Compact"/>
-    <w:basedOn w:val="TextBody"/>
+    <w:basedOn w:val="Corpodeltesto"/>
     <w:qFormat/>
     <w:pPr>
       <w:spacing w:before="36" w:after="36"/>
     </w:pPr>
     <w:rPr/>
   </w:style>
-  <w:style w:type="paragraph" w:styleId="Title">
+  <w:style w:type="paragraph" w:styleId="Titoloprincipale">
     <w:name w:val="Title"/>
     <w:basedOn w:val="Normal"/>
     <w:qFormat/>
@@ -1322,9 +1344,9 @@
       <w:szCs w:val="36"/>
     </w:rPr>
   </w:style>
-  <w:style w:type="paragraph" w:styleId="Subtitle">
+  <w:style w:type="paragraph" w:styleId="Sottotitolo">
     <w:name w:val="Subtitle"/>
-    <w:basedOn w:val="Title"/>
+    <w:basedOn w:val="Titoloprincipale"/>
     <w:qFormat/>
     <w:pPr>
       <w:keepNext w:val="true"/>
@@ -1398,7 +1420,7 @@
   </w:style>
   <w:style w:type="paragraph" w:styleId="BlockText">
     <w:name w:val="Block Text"/>
-    <w:basedOn w:val="TextBody"/>
+    <w:basedOn w:val="Corpodeltesto"/>
     <w:uiPriority w:val="9"/>
     <w:unhideWhenUsed/>
     <w:qFormat/>
@@ -1413,7 +1435,7 @@
       <w:szCs w:val="20"/>
     </w:rPr>
   </w:style>
-  <w:style w:type="paragraph" w:styleId="Footnote">
+  <w:style w:type="paragraph" w:styleId="Notaapidipagina">
     <w:name w:val="Footnote Text"/>
     <w:basedOn w:val="Normal"/>
     <w:uiPriority w:val="9"/>
@@ -1444,7 +1466,7 @@
   </w:style>
   <w:style w:type="paragraph" w:styleId="TableCaption" w:customStyle="1">
     <w:name w:val="Table Caption"/>
-    <w:basedOn w:val="Caption"/>
+    <w:basedOn w:val="Didascalia"/>
     <w:qFormat/>
     <w:pPr>
       <w:keepNext w:val="true"/>
@@ -1453,7 +1475,7 @@
   </w:style>
   <w:style w:type="paragraph" w:styleId="ImageCaption" w:customStyle="1">
     <w:name w:val="Image Caption"/>
-    <w:basedOn w:val="Caption"/>
+    <w:basedOn w:val="Didascalia"/>
     <w:qFormat/>
     <w:pPr/>
     <w:rPr/>
@@ -1476,7 +1498,7 @@
   </w:style>
   <w:style w:type="paragraph" w:styleId="TOCHeading">
     <w:name w:val="TOC Heading"/>
-    <w:basedOn w:val="Heading1"/>
+    <w:basedOn w:val="Titolo1"/>
     <w:uiPriority w:val="39"/>
     <w:unhideWhenUsed/>
     <w:qFormat/>
@@ -1492,7 +1514,7 @@
   </w:style>
   <w:style w:type="paragraph" w:styleId="Customlist1" w:customStyle="1">
     <w:name w:val="Customlist 1"/>
-    <w:basedOn w:val="TextBody"/>
+    <w:basedOn w:val="Corpodeltesto"/>
     <w:qFormat/>
     <w:pPr>
       <w:tabs>
@@ -1504,7 +1526,7 @@
   </w:style>
   <w:style w:type="paragraph" w:styleId="Customlist1start" w:customStyle="1">
     <w:name w:val="Customlist 1 start"/>
-    <w:basedOn w:val="TextBody"/>
+    <w:basedOn w:val="Corpodeltesto"/>
     <w:qFormat/>
     <w:pPr>
       <w:tabs>
@@ -1516,7 +1538,7 @@
   </w:style>
   <w:style w:type="paragraph" w:styleId="Customlist2" w:customStyle="1">
     <w:name w:val="Customlist 2"/>
-    <w:basedOn w:val="TextBody"/>
+    <w:basedOn w:val="Corpodeltesto"/>
     <w:qFormat/>
     <w:pPr>
       <w:tabs>
@@ -1528,7 +1550,7 @@
   </w:style>
   <w:style w:type="paragraph" w:styleId="Customlist2start" w:customStyle="1">
     <w:name w:val="Customlist 2 start"/>
-    <w:basedOn w:val="TextBody"/>
+    <w:basedOn w:val="Corpodeltesto"/>
     <w:qFormat/>
     <w:pPr>
       <w:tabs>
@@ -1540,7 +1562,7 @@
   </w:style>
   <w:style w:type="paragraph" w:styleId="Customlist3" w:customStyle="1">
     <w:name w:val="Customlist 3"/>
-    <w:basedOn w:val="TextBody"/>
+    <w:basedOn w:val="Corpodeltesto"/>
     <w:qFormat/>
     <w:pPr>
       <w:tabs>
@@ -1552,7 +1574,7 @@
   </w:style>
   <w:style w:type="paragraph" w:styleId="Customlist3start" w:customStyle="1">
     <w:name w:val="Customlist 3 start"/>
-    <w:basedOn w:val="TextBody"/>
+    <w:basedOn w:val="Corpodeltesto"/>
     <w:qFormat/>
     <w:pPr>
       <w:tabs>

</xml_diff>

<commit_message>
updated readme screenshots and test docx and odt files
</commit_message>
<xml_diff>
--- a/examples/test_document/test.docx
+++ b/examples/test_document/test.docx
@@ -85,7 +85,7 @@
         <w:t xml:space="preserve">Duis aute irure dolor in reprehenderit in voluptate velit esse cillum dolore eu fugiat nulla pariatur.</w:t>
       </w:r>
     </w:p>
-    <w:bookmarkStart w:id="24" w:name="sec:my_custom_subsec"/>
+    <w:bookmarkStart w:id="25" w:name="sec:my_custom_subsec"/>
     <w:p>
       <w:pPr>
         <w:pStyle w:val="Customlist3start"/>
@@ -94,14 +94,46 @@
         <w:rPr>
           <w:i/>
         </w:rPr>
-        <w:t xml:space="preserve">a.	</w:t>
-      </w:r>
-      <w:r>
-        <w:t xml:space="preserve">Lorem ipsum dolor sit amet, consectetur adipiscing elit,</w:t>
+        <w:t xml:space="preserve">a. Custom Subsection.	</w:t>
+      </w:r>
+      <w:r>
+        <w:t xml:space="preserve">Lorem ipsum dolor sit amet,</w:t>
+      </w:r>
+      <w:r>
+        <w:t xml:space="preserve"> </w:t>
+      </w:r>
+      <w:hyperlink r:id="rId24">
+        <w:r>
+          <w:rPr>
+            <w:rStyle w:val="HyperLink"/>
+          </w:rPr>
+          <w:t xml:space="preserve">example link</w:t>
+        </w:r>
+      </w:hyperlink>
+      <w:r>
+        <w:t xml:space="preserve"> </w:t>
+      </w:r>
+      <w:r>
+        <w:t xml:space="preserve">consectetur</w:t>
+      </w:r>
+      <w:r>
+        <w:t xml:space="preserve"> </w:t>
+      </w:r>
+      <w:r>
+        <w:rPr>
+          <w:b/>
+        </w:rPr>
+        <w:t xml:space="preserve">adipiscing</w:t>
+      </w:r>
+      <w:r>
+        <w:t xml:space="preserve"> </w:t>
+      </w:r>
+      <w:r>
+        <w:t xml:space="preserve">elit,</w:t>
       </w:r>
     </w:p>
-    <w:bookmarkEnd w:id="24"/>
-    <w:bookmarkStart w:id="25" w:name="sec:my_other_sec:b"/>
+    <w:bookmarkEnd w:id="25"/>
+    <w:bookmarkStart w:id="26" w:name="sec:my_other_sec:b"/>
     <w:p>
       <w:pPr>
         <w:pStyle w:val="Customlist3start"/>
@@ -113,10 +145,27 @@
         <w:t xml:space="preserve">b.	</w:t>
       </w:r>
       <w:r>
-        <w:t xml:space="preserve">sed do eiusmod tempor incididunt ut labore et dolore magna aliqua.</w:t>
+        <w:t xml:space="preserve">sed do eiusmod tempor incididunt</w:t>
+      </w:r>
+      <w:r>
+        <w:t xml:space="preserve"> </w:t>
+      </w:r>
+      <w:hyperlink r:id="rId24">
+        <w:r>
+          <w:rPr>
+            <w:rStyle w:val="HyperLink"/>
+          </w:rPr>
+          <w:t xml:space="preserve">example link</w:t>
+        </w:r>
+      </w:hyperlink>
+      <w:r>
+        <w:t xml:space="preserve"> </w:t>
+      </w:r>
+      <w:r>
+        <w:t xml:space="preserve">ut labore et dolore magna aliqua.</w:t>
       </w:r>
     </w:p>
-    <w:bookmarkEnd w:id="25"/>
+    <w:bookmarkEnd w:id="26"/>
     <w:p>
       <w:pPr>
         <w:pStyle w:val="Customlist3"/>
@@ -161,7 +210,7 @@
         <w:t xml:space="preserve">).</w:t>
       </w:r>
     </w:p>
-    <w:bookmarkStart w:id="26" w:name="socrates-is-human"/>
+    <w:bookmarkStart w:id="27" w:name="socrates-is-human"/>
     <w:p>
       <w:pPr>
         <w:pStyle w:val="Customlist1start"/>
@@ -182,8 +231,8 @@
         <w:t xml:space="preserve">Lorem ipsum dolor sit amet, consectetur adipiscing elit, sed do eiusmod tempor incididunt ut labore et dolore magna aliqua.</w:t>
       </w:r>
     </w:p>
-    <w:bookmarkEnd w:id="26"/>
-    <w:bookmarkStart w:id="27" w:name="socrates-is-mortal"/>
+    <w:bookmarkEnd w:id="27"/>
+    <w:bookmarkStart w:id="28" w:name="socrates-is-mortal"/>
     <w:p>
       <w:pPr>
         <w:pStyle w:val="Customlist1start"/>
@@ -204,8 +253,8 @@
         <w:t xml:space="preserve">Ut enim ad minim veniam, quis nostrud exercitation ullamco laboris nisi ut aliquip ex ea commodo consequat.</w:t>
       </w:r>
     </w:p>
-    <w:bookmarkEnd w:id="27"/>
-    <w:bookmarkStart w:id="28" w:name="section"/>
+    <w:bookmarkEnd w:id="28"/>
+    <w:bookmarkStart w:id="29" w:name="section"/>
     <w:p>
       <w:pPr>
         <w:pStyle w:val="Customlist2start"/>
@@ -217,18 +266,18 @@
         <w:t xml:space="preserve">Duis aute irure dolor in reprehenderit in voluptate velit esse cillum dolore eu fugiat nulla pariatur.</w:t>
       </w:r>
     </w:p>
-    <w:bookmarkEnd w:id="28"/>
+    <w:bookmarkEnd w:id="29"/>
     <w:p>
       <w:pPr>
         <w:pStyle w:val="Titolo1"/>
       </w:pPr>
-      <w:bookmarkStart w:id="29" w:name="definitions"/>
+      <w:bookmarkStart w:id="30" w:name="definitions"/>
       <w:r>
         <w:t xml:space="preserve">2.	Definitions</w:t>
       </w:r>
-      <w:bookmarkEnd w:id="29"/>
+      <w:bookmarkEnd w:id="30"/>
     </w:p>
-    <w:bookmarkStart w:id="30" w:name="socrates"/>
+    <w:bookmarkStart w:id="31" w:name="socrates"/>
     <w:p>
       <w:pPr>
         <w:pStyle w:val="Customlist1start"/>
@@ -249,8 +298,8 @@
         <w:t xml:space="preserve">Lorem ipsum dolor sit amet, consectetur adipiscing elit, sed do eiusmod tempor incididunt ut labore et dolore magna aliqua.</w:t>
       </w:r>
     </w:p>
-    <w:bookmarkEnd w:id="30"/>
-    <w:bookmarkStart w:id="31" w:name="human"/>
+    <w:bookmarkEnd w:id="31"/>
+    <w:bookmarkStart w:id="32" w:name="human"/>
     <w:p>
       <w:pPr>
         <w:pStyle w:val="Customlist1start"/>
@@ -271,8 +320,8 @@
         <w:t xml:space="preserve">Ut enim ad minim veniam, quis nostrud exercitation ullamco laboris nisi ut aliquip ex ea commodo consequat.</w:t>
       </w:r>
     </w:p>
-    <w:bookmarkEnd w:id="31"/>
-    <w:bookmarkStart w:id="32" w:name="mortal"/>
+    <w:bookmarkEnd w:id="32"/>
+    <w:bookmarkStart w:id="33" w:name="mortal"/>
     <w:p>
       <w:pPr>
         <w:pStyle w:val="Customlist1start"/>
@@ -293,7 +342,7 @@
         <w:t xml:space="preserve">Excepteur sint occaecat cupidatat non proident, sunt in culpa qui officia deserunt mollit anim id est laborum.</w:t>
       </w:r>
     </w:p>
-    <w:bookmarkEnd w:id="32"/>
+    <w:bookmarkEnd w:id="33"/>
     <w:sectPr>
       <w:type w:val="nextPage"/>
       <w:pgSz w:w="12240" w:h="15840"/>

</xml_diff>